<commit_message>
Update 'CPRS v31a Windows 10 (OR*3*509) Deployment, Installation, Back-Out, and Rollback Guide' in 'Clinical/Computerized Patient Record System (CPRS)/1.0/'
</commit_message>
<xml_diff>
--- a/Clinical/Computerized Patient Record System (CPRS)/1.0/CPRS v31a Windows 10 (OR%2A3%2A509) Deployment, Installation, Back-Out, and Rollback Guide/or_30_509_ig.docx
+++ b/Clinical/Computerized Patient Record System (CPRS)/1.0/CPRS v31a Windows 10 (OR%2A3%2A509) Deployment, Installation, Back-Out, and Rollback Guide/or_30_509_ig.docx
@@ -8946,7 +8946,6 @@
           <w:szCs w:val="20"/>
         </w:rPr>
       </w:pPr>
-      <w:bookmarkStart w:id="49" w:name="_GoBack"/>
       <w:r>
         <w:rPr>
           <w:sz w:val="24"/>
@@ -8962,7 +8961,6 @@
         <w:t xml:space="preserve"> (although not required, this is recommended because it corrects some Windows 10 issues with Vitals)</w:t>
       </w:r>
     </w:p>
-    <w:bookmarkEnd w:id="49"/>
     <w:p>
       <w:pPr>
         <w:pStyle w:val="BodyText"/>
@@ -9025,14 +9023,14 @@
       <w:pPr>
         <w:pStyle w:val="Heading2"/>
       </w:pPr>
-      <w:bookmarkStart w:id="50" w:name="_Toc6493138"/>
+      <w:bookmarkStart w:id="49" w:name="_Toc6493138"/>
       <w:r>
         <w:t xml:space="preserve">Download and </w:t>
       </w:r>
       <w:r>
         <w:t>Extract Files</w:t>
       </w:r>
-      <w:bookmarkEnd w:id="50"/>
+      <w:bookmarkEnd w:id="49"/>
     </w:p>
     <w:p>
       <w:pPr>
@@ -9043,7 +9041,9 @@
           <w:sz w:val="24"/>
         </w:rPr>
       </w:pPr>
-      <w:bookmarkStart w:id="51" w:name="_Ref436642459"/>
+      <w:bookmarkStart w:id="50" w:name="_Ref436642459"/>
+      <w:bookmarkStart w:id="51" w:name="_Hlk8725911"/>
+      <w:bookmarkStart w:id="52" w:name="_GoBack"/>
       <w:r>
         <w:rPr>
           <w:color w:val="000000" w:themeColor="text1"/>
@@ -9077,13 +9077,36 @@
           <w:color w:val="000000" w:themeColor="text1"/>
           <w:sz w:val="24"/>
         </w:rPr>
-        <w:t>eing released as two host files</w:t>
+        <w:t xml:space="preserve">eing released as </w:t>
       </w:r>
       <w:r>
         <w:rPr>
           <w:color w:val="000000" w:themeColor="text1"/>
           <w:sz w:val="24"/>
         </w:rPr>
+        <w:t xml:space="preserve">one zip file plus a </w:t>
+      </w:r>
+      <w:proofErr w:type="spellStart"/>
+      <w:r>
+        <w:rPr>
+          <w:color w:val="000000" w:themeColor="text1"/>
+          <w:sz w:val="24"/>
+        </w:rPr>
+        <w:t>PackMan</w:t>
+      </w:r>
+      <w:proofErr w:type="spellEnd"/>
+      <w:r>
+        <w:rPr>
+          <w:color w:val="000000" w:themeColor="text1"/>
+          <w:sz w:val="24"/>
+        </w:rPr>
+        <w:t xml:space="preserve"> patch message from the National Patch Module</w:t>
+      </w:r>
+      <w:r>
+        <w:rPr>
+          <w:color w:val="000000" w:themeColor="text1"/>
+          <w:sz w:val="24"/>
+        </w:rPr>
         <w:t>.</w:t>
       </w:r>
       <w:r>
@@ -9093,6 +9116,8 @@
         </w:rPr>
         <w:t xml:space="preserve"> </w:t>
       </w:r>
+      <w:bookmarkEnd w:id="51"/>
+      <w:bookmarkEnd w:id="52"/>
       <w:r>
         <w:rPr>
           <w:color w:val="000000"/>
@@ -9125,8 +9150,8 @@
           <w:sz w:val="22"/>
         </w:rPr>
       </w:pPr>
-      <w:bookmarkStart w:id="52" w:name="CPRS_v29_Files_Table"/>
-      <w:bookmarkStart w:id="53" w:name="CPRS_v30b_Files_Table"/>
+      <w:bookmarkStart w:id="53" w:name="CPRS_v29_Files_Table"/>
+      <w:bookmarkStart w:id="54" w:name="CPRS_v30b_Files_Table"/>
       <w:r>
         <w:rPr>
           <w:sz w:val="22"/>
@@ -9145,7 +9170,7 @@
         </w:rPr>
         <w:t xml:space="preserve"> files</w:t>
       </w:r>
-      <w:bookmarkEnd w:id="52"/>
+      <w:bookmarkEnd w:id="53"/>
     </w:p>
     <w:tbl>
       <w:tblPr>
@@ -9176,7 +9201,7 @@
             <w:vAlign w:val="center"/>
             <w:hideMark/>
           </w:tcPr>
-          <w:bookmarkEnd w:id="53"/>
+          <w:bookmarkEnd w:id="54"/>
           <w:p>
             <w:pPr>
               <w:pStyle w:val="TableHeading"/>
@@ -9379,12 +9404,12 @@
           <w:tab w:val="left" w:pos="720"/>
         </w:tabs>
       </w:pPr>
-      <w:bookmarkStart w:id="54" w:name="_Toc6493139"/>
-      <w:bookmarkEnd w:id="51"/>
+      <w:bookmarkStart w:id="55" w:name="_Toc6493139"/>
+      <w:bookmarkEnd w:id="50"/>
       <w:r>
         <w:t>Database Creation</w:t>
       </w:r>
-      <w:bookmarkEnd w:id="54"/>
+      <w:bookmarkEnd w:id="55"/>
     </w:p>
     <w:p>
       <w:pPr>
@@ -9401,11 +9426,11 @@
           <w:tab w:val="left" w:pos="720"/>
         </w:tabs>
       </w:pPr>
-      <w:bookmarkStart w:id="55" w:name="_Toc6493140"/>
+      <w:bookmarkStart w:id="56" w:name="_Toc6493140"/>
       <w:r>
         <w:t>Installation Scripts</w:t>
       </w:r>
-      <w:bookmarkEnd w:id="55"/>
+      <w:bookmarkEnd w:id="56"/>
     </w:p>
     <w:p>
       <w:pPr>
@@ -9430,12 +9455,12 @@
           <w:tab w:val="left" w:pos="720"/>
         </w:tabs>
       </w:pPr>
-      <w:bookmarkStart w:id="56" w:name="_Toc6493141"/>
+      <w:bookmarkStart w:id="57" w:name="_Toc6493141"/>
       <w:r>
         <w:lastRenderedPageBreak/>
         <w:t>Cron Scripts</w:t>
       </w:r>
-      <w:bookmarkEnd w:id="56"/>
+      <w:bookmarkEnd w:id="57"/>
     </w:p>
     <w:p>
       <w:pPr>
@@ -9457,14 +9482,14 @@
       <w:pPr>
         <w:pStyle w:val="Heading2"/>
       </w:pPr>
-      <w:bookmarkStart w:id="57" w:name="_Toc6493142"/>
+      <w:bookmarkStart w:id="58" w:name="_Toc6493142"/>
       <w:r>
         <w:t xml:space="preserve">Access Requirements and </w:t>
       </w:r>
       <w:r>
         <w:t>Skills Needed for Installation</w:t>
       </w:r>
-      <w:bookmarkEnd w:id="57"/>
+      <w:bookmarkEnd w:id="58"/>
     </w:p>
     <w:p>
       <w:pPr>
@@ -9590,21 +9615,21 @@
       <w:pPr>
         <w:pStyle w:val="Heading2"/>
       </w:pPr>
-      <w:bookmarkStart w:id="58" w:name="_Toc416250739"/>
-      <w:bookmarkStart w:id="59" w:name="_Toc430174019"/>
-      <w:bookmarkStart w:id="60" w:name="_Toc6493143"/>
+      <w:bookmarkStart w:id="59" w:name="_Toc416250739"/>
+      <w:bookmarkStart w:id="60" w:name="_Toc430174019"/>
+      <w:bookmarkStart w:id="61" w:name="_Toc6493143"/>
       <w:r>
         <w:t>Installation Procedure</w:t>
       </w:r>
-      <w:bookmarkEnd w:id="58"/>
       <w:bookmarkEnd w:id="59"/>
       <w:bookmarkEnd w:id="60"/>
+      <w:bookmarkEnd w:id="61"/>
     </w:p>
     <w:p>
       <w:pPr>
         <w:pStyle w:val="Heading3"/>
       </w:pPr>
-      <w:bookmarkStart w:id="61" w:name="_Toc6493144"/>
+      <w:bookmarkStart w:id="62" w:name="_Toc6493144"/>
       <w:r>
         <w:t xml:space="preserve">CPRS </w:t>
       </w:r>
@@ -9617,7 +9642,7 @@
       <w:r>
         <w:t xml:space="preserve"> KIDS Installation</w:t>
       </w:r>
-      <w:bookmarkEnd w:id="61"/>
+      <w:bookmarkEnd w:id="62"/>
     </w:p>
     <w:p>
       <w:pPr>
@@ -9948,7 +9973,7 @@
       <w:pPr>
         <w:pStyle w:val="Heading3"/>
       </w:pPr>
-      <w:bookmarkStart w:id="62" w:name="_Toc6493145"/>
+      <w:bookmarkStart w:id="63" w:name="_Toc6493145"/>
       <w:r>
         <w:lastRenderedPageBreak/>
         <w:t xml:space="preserve">CPRS </w:t>
@@ -9959,7 +9984,7 @@
       <w:r>
         <w:t xml:space="preserve"> GUI Installation</w:t>
       </w:r>
-      <w:bookmarkEnd w:id="62"/>
+      <w:bookmarkEnd w:id="63"/>
     </w:p>
     <w:p>
       <w:pPr>
@@ -9973,11 +9998,11 @@
       <w:pPr>
         <w:pStyle w:val="Heading4"/>
       </w:pPr>
-      <w:bookmarkStart w:id="63" w:name="_Toc6493146"/>
+      <w:bookmarkStart w:id="64" w:name="_Toc6493146"/>
       <w:r>
         <w:t>CPRS GUI Methods of Installation</w:t>
       </w:r>
-      <w:bookmarkEnd w:id="63"/>
+      <w:bookmarkEnd w:id="64"/>
     </w:p>
     <w:p>
       <w:pPr>
@@ -10422,14 +10447,14 @@
           <w:b/>
         </w:rPr>
       </w:pPr>
-      <w:bookmarkStart w:id="64" w:name="Note1"/>
+      <w:bookmarkStart w:id="65" w:name="Note1"/>
       <w:r>
         <w:rPr>
           <w:b/>
         </w:rPr>
         <w:t>NOTE</w:t>
       </w:r>
-      <w:bookmarkEnd w:id="64"/>
+      <w:bookmarkEnd w:id="65"/>
       <w:r>
         <w:rPr>
           <w:b/>
@@ -10954,11 +10979,11 @@
       <w:pPr>
         <w:pStyle w:val="Heading2"/>
       </w:pPr>
-      <w:bookmarkStart w:id="65" w:name="_Toc6493147"/>
+      <w:bookmarkStart w:id="66" w:name="_Toc6493147"/>
       <w:r>
         <w:t>Installation Verification Procedure</w:t>
       </w:r>
-      <w:bookmarkEnd w:id="65"/>
+      <w:bookmarkEnd w:id="66"/>
     </w:p>
     <w:p>
       <w:pPr>
@@ -11000,12 +11025,12 @@
       <w:pPr>
         <w:pStyle w:val="Heading2"/>
       </w:pPr>
-      <w:bookmarkStart w:id="66" w:name="_Toc6493148"/>
+      <w:bookmarkStart w:id="67" w:name="_Toc6493148"/>
       <w:r>
         <w:lastRenderedPageBreak/>
         <w:t>System Configuration</w:t>
       </w:r>
-      <w:bookmarkEnd w:id="66"/>
+      <w:bookmarkEnd w:id="67"/>
     </w:p>
     <w:p>
       <w:pPr>
@@ -11028,11 +11053,11 @@
       <w:pPr>
         <w:pStyle w:val="Heading2"/>
       </w:pPr>
-      <w:bookmarkStart w:id="67" w:name="_Toc6493149"/>
+      <w:bookmarkStart w:id="68" w:name="_Toc6493149"/>
       <w:r>
         <w:t>Database Tuning</w:t>
       </w:r>
-      <w:bookmarkEnd w:id="67"/>
+      <w:bookmarkEnd w:id="68"/>
     </w:p>
     <w:p>
       <w:pPr>
@@ -11054,27 +11079,27 @@
       <w:pPr>
         <w:pStyle w:val="Heading1"/>
       </w:pPr>
-      <w:bookmarkStart w:id="68" w:name="_Toc6493150"/>
+      <w:bookmarkStart w:id="69" w:name="_Toc6493150"/>
       <w:r>
         <w:t>Back-Out</w:t>
       </w:r>
       <w:r>
         <w:t xml:space="preserve"> Procedure</w:t>
       </w:r>
-      <w:bookmarkEnd w:id="68"/>
+      <w:bookmarkEnd w:id="69"/>
     </w:p>
     <w:p>
       <w:pPr>
         <w:pStyle w:val="Heading2"/>
       </w:pPr>
-      <w:bookmarkStart w:id="69" w:name="_Toc6493151"/>
+      <w:bookmarkStart w:id="70" w:name="_Toc6493151"/>
       <w:r>
         <w:t>Back-Out</w:t>
       </w:r>
       <w:r>
         <w:t xml:space="preserve"> Strategy</w:t>
       </w:r>
-      <w:bookmarkEnd w:id="69"/>
+      <w:bookmarkEnd w:id="70"/>
     </w:p>
     <w:p>
       <w:pPr>
@@ -11088,24 +11113,24 @@
       <w:pPr>
         <w:pStyle w:val="Heading2"/>
       </w:pPr>
-      <w:bookmarkStart w:id="70" w:name="_Toc6493152"/>
+      <w:bookmarkStart w:id="71" w:name="_Toc6493152"/>
       <w:r>
         <w:t>Back-Out</w:t>
       </w:r>
       <w:r>
         <w:t xml:space="preserve"> Considerations</w:t>
       </w:r>
-      <w:bookmarkEnd w:id="70"/>
+      <w:bookmarkEnd w:id="71"/>
     </w:p>
     <w:p>
       <w:pPr>
         <w:pStyle w:val="Heading3"/>
       </w:pPr>
-      <w:bookmarkStart w:id="71" w:name="_Toc6493153"/>
+      <w:bookmarkStart w:id="72" w:name="_Toc6493153"/>
       <w:r>
         <w:t>Load Testing</w:t>
       </w:r>
-      <w:bookmarkEnd w:id="71"/>
+      <w:bookmarkEnd w:id="72"/>
     </w:p>
     <w:p>
       <w:pPr>
@@ -11148,11 +11173,11 @@
       <w:pPr>
         <w:pStyle w:val="Heading3"/>
       </w:pPr>
-      <w:bookmarkStart w:id="72" w:name="_Toc6493154"/>
+      <w:bookmarkStart w:id="73" w:name="_Toc6493154"/>
       <w:r>
         <w:t>User Acceptance Testing</w:t>
       </w:r>
-      <w:bookmarkEnd w:id="72"/>
+      <w:bookmarkEnd w:id="73"/>
     </w:p>
     <w:p>
       <w:pPr>
@@ -11210,7 +11235,7 @@
       <w:pPr>
         <w:pStyle w:val="Heading2"/>
       </w:pPr>
-      <w:bookmarkStart w:id="73" w:name="_Toc6493155"/>
+      <w:bookmarkStart w:id="74" w:name="_Toc6493155"/>
       <w:r>
         <w:t>Back-Out</w:t>
       </w:r>
@@ -11220,7 +11245,7 @@
       <w:r>
         <w:t>Criteria</w:t>
       </w:r>
-      <w:bookmarkEnd w:id="73"/>
+      <w:bookmarkEnd w:id="74"/>
     </w:p>
     <w:p>
       <w:pPr>
@@ -11246,7 +11271,7 @@
       <w:pPr>
         <w:pStyle w:val="Heading2"/>
       </w:pPr>
-      <w:bookmarkStart w:id="74" w:name="_Toc6493156"/>
+      <w:bookmarkStart w:id="75" w:name="_Toc6493156"/>
       <w:r>
         <w:t>Back-Out</w:t>
       </w:r>
@@ -11256,7 +11281,7 @@
       <w:r>
         <w:t>Risks</w:t>
       </w:r>
-      <w:bookmarkEnd w:id="74"/>
+      <w:bookmarkEnd w:id="75"/>
     </w:p>
     <w:p>
       <w:pPr>
@@ -11294,7 +11319,7 @@
       <w:pPr>
         <w:pStyle w:val="Heading2"/>
       </w:pPr>
-      <w:bookmarkStart w:id="75" w:name="_Toc6493157"/>
+      <w:bookmarkStart w:id="76" w:name="_Toc6493157"/>
       <w:r>
         <w:lastRenderedPageBreak/>
         <w:t xml:space="preserve">Authority for </w:t>
@@ -11302,7 +11327,7 @@
       <w:r>
         <w:t>Back-Out</w:t>
       </w:r>
-      <w:bookmarkEnd w:id="75"/>
+      <w:bookmarkEnd w:id="76"/>
     </w:p>
     <w:p>
       <w:pPr>
@@ -11324,14 +11349,14 @@
       <w:pPr>
         <w:pStyle w:val="Heading2"/>
       </w:pPr>
-      <w:bookmarkStart w:id="76" w:name="_Toc6493158"/>
+      <w:bookmarkStart w:id="77" w:name="_Toc6493158"/>
       <w:r>
         <w:t>Back-Out</w:t>
       </w:r>
       <w:r>
         <w:t xml:space="preserve"> Procedure</w:t>
       </w:r>
-      <w:bookmarkEnd w:id="76"/>
+      <w:bookmarkEnd w:id="77"/>
     </w:p>
     <w:p>
       <w:pPr>
@@ -11369,14 +11394,14 @@
       <w:pPr>
         <w:pStyle w:val="Heading3"/>
       </w:pPr>
-      <w:bookmarkStart w:id="77" w:name="_Toc6493159"/>
+      <w:bookmarkStart w:id="78" w:name="_Toc6493159"/>
       <w:r>
         <w:t xml:space="preserve">Back-Out </w:t>
       </w:r>
       <w:r>
         <w:t>Steps</w:t>
       </w:r>
-      <w:bookmarkEnd w:id="77"/>
+      <w:bookmarkEnd w:id="78"/>
     </w:p>
     <w:p>
       <w:pPr>
@@ -12108,11 +12133,11 @@
       <w:pPr>
         <w:pStyle w:val="Heading2"/>
       </w:pPr>
-      <w:bookmarkStart w:id="78" w:name="_Toc6493160"/>
+      <w:bookmarkStart w:id="79" w:name="_Toc6493160"/>
       <w:r>
         <w:t>Back-out Verification Procedure</w:t>
       </w:r>
-      <w:bookmarkEnd w:id="78"/>
+      <w:bookmarkEnd w:id="79"/>
     </w:p>
     <w:p>
       <w:pPr>
@@ -12223,21 +12248,21 @@
       <w:pPr>
         <w:pStyle w:val="Heading1"/>
       </w:pPr>
-      <w:bookmarkStart w:id="79" w:name="_Toc6493161"/>
+      <w:bookmarkStart w:id="80" w:name="_Toc6493161"/>
       <w:r>
         <w:t>Rollback Procedure</w:t>
       </w:r>
-      <w:bookmarkEnd w:id="79"/>
+      <w:bookmarkEnd w:id="80"/>
     </w:p>
     <w:p>
       <w:pPr>
         <w:pStyle w:val="Heading2"/>
       </w:pPr>
-      <w:bookmarkStart w:id="80" w:name="_Toc6493162"/>
+      <w:bookmarkStart w:id="81" w:name="_Toc6493162"/>
       <w:r>
         <w:t>Rollback Considerations</w:t>
       </w:r>
-      <w:bookmarkEnd w:id="80"/>
+      <w:bookmarkEnd w:id="81"/>
     </w:p>
     <w:p>
       <w:pPr>
@@ -12278,11 +12303,11 @@
       <w:pPr>
         <w:pStyle w:val="Heading2"/>
       </w:pPr>
-      <w:bookmarkStart w:id="81" w:name="_Toc6493163"/>
+      <w:bookmarkStart w:id="82" w:name="_Toc6493163"/>
       <w:r>
         <w:t>Rollback Criteria</w:t>
       </w:r>
-      <w:bookmarkEnd w:id="81"/>
+      <w:bookmarkEnd w:id="82"/>
     </w:p>
     <w:p>
       <w:pPr>
@@ -12307,11 +12332,11 @@
       <w:pPr>
         <w:pStyle w:val="Heading2"/>
       </w:pPr>
-      <w:bookmarkStart w:id="82" w:name="_Toc6493164"/>
+      <w:bookmarkStart w:id="83" w:name="_Toc6493164"/>
       <w:r>
         <w:t>Rollback Risks</w:t>
       </w:r>
-      <w:bookmarkEnd w:id="82"/>
+      <w:bookmarkEnd w:id="83"/>
     </w:p>
     <w:p>
       <w:pPr>
@@ -12325,11 +12350,11 @@
       <w:pPr>
         <w:pStyle w:val="Heading2"/>
       </w:pPr>
-      <w:bookmarkStart w:id="83" w:name="_Toc6493165"/>
+      <w:bookmarkStart w:id="84" w:name="_Toc6493165"/>
       <w:r>
         <w:t>Authority for Rollback</w:t>
       </w:r>
-      <w:bookmarkEnd w:id="83"/>
+      <w:bookmarkEnd w:id="84"/>
     </w:p>
     <w:p>
       <w:pPr>
@@ -12358,11 +12383,11 @@
       <w:pPr>
         <w:pStyle w:val="Heading2"/>
       </w:pPr>
-      <w:bookmarkStart w:id="84" w:name="_Toc6493166"/>
+      <w:bookmarkStart w:id="85" w:name="_Toc6493166"/>
       <w:r>
         <w:t>Rollback Procedure</w:t>
       </w:r>
-      <w:bookmarkEnd w:id="84"/>
+      <w:bookmarkEnd w:id="85"/>
     </w:p>
     <w:p>
       <w:pPr>
@@ -12388,11 +12413,11 @@
           <w:szCs w:val="22"/>
         </w:rPr>
       </w:pPr>
-      <w:bookmarkStart w:id="85" w:name="_Toc6493167"/>
+      <w:bookmarkStart w:id="86" w:name="_Toc6493167"/>
       <w:r>
         <w:t>Rollback Verification Procedure</w:t>
       </w:r>
-      <w:bookmarkEnd w:id="85"/>
+      <w:bookmarkEnd w:id="86"/>
     </w:p>
     <w:p>
       <w:pPr>
@@ -12438,7 +12463,7 @@
       <w:pPr>
         <w:pStyle w:val="Heading1"/>
       </w:pPr>
-      <w:bookmarkStart w:id="86" w:name="_Toc6493168"/>
+      <w:bookmarkStart w:id="87" w:name="_Toc6493168"/>
       <w:r>
         <w:lastRenderedPageBreak/>
         <w:t xml:space="preserve">Sample </w:t>
@@ -12446,7 +12471,7 @@
       <w:r>
         <w:t>Installation</w:t>
       </w:r>
-      <w:bookmarkEnd w:id="86"/>
+      <w:bookmarkEnd w:id="87"/>
     </w:p>
     <w:p>
       <w:pPr>
@@ -18888,15 +18913,79 @@
 </file>
 
 <file path=customXml/item2.xml><?xml version="1.0" encoding="utf-8"?>
-<p:properties xmlns:p="http://schemas.microsoft.com/office/2006/metadata/properties" xmlns:xsi="http://www.w3.org/2001/XMLSchema-instance" xmlns:pc="http://schemas.microsoft.com/office/infopath/2007/PartnerControls">
-  <documentManagement>
-    <_dlc_DocId xmlns="cdd665a5-4d39-4c80-990a-8a3abca4f55f">657KNE7CTRDA-495558318-88</_dlc_DocId>
-    <_dlc_DocIdUrl xmlns="cdd665a5-4d39-4c80-990a-8a3abca4f55f">
-      <Url>http://vaww.oed.portal.va.gov/projects/CPRS/v30/_layouts/DocIdRedir.aspx?ID=657KNE7CTRDA-495558318-88</Url>
-      <Description>657KNE7CTRDA-495558318-88</Description>
-    </_dlc_DocIdUrl>
-  </documentManagement>
-</p:properties>
+<?mso-contentType ?>
+<spe:Receivers xmlns:spe="http://schemas.microsoft.com/sharepoint/events">
+  <Receiver>
+    <Name>Document ID Generator</Name>
+    <Synchronization>Synchronous</Synchronization>
+    <Type>10001</Type>
+    <SequenceNumber>1000</SequenceNumber>
+    <Assembly>Microsoft.Office.DocumentManagement, Version=14.0.0.0, Culture=neutral, PublicKeyToken=71e9bce111e9429c</Assembly>
+    <Class>Microsoft.Office.DocumentManagement.Internal.DocIdHandler</Class>
+    <Data/>
+    <Filter/>
+  </Receiver>
+  <Receiver>
+    <Name>Document ID Generator</Name>
+    <Synchronization>Synchronous</Synchronization>
+    <Type>10002</Type>
+    <SequenceNumber>1001</SequenceNumber>
+    <Assembly>Microsoft.Office.DocumentManagement, Version=14.0.0.0, Culture=neutral, PublicKeyToken=71e9bce111e9429c</Assembly>
+    <Class>Microsoft.Office.DocumentManagement.Internal.DocIdHandler</Class>
+    <Data/>
+    <Filter/>
+  </Receiver>
+  <Receiver>
+    <Name>Document ID Generator</Name>
+    <Synchronization>Synchronous</Synchronization>
+    <Type>10004</Type>
+    <SequenceNumber>1002</SequenceNumber>
+    <Assembly>Microsoft.Office.DocumentManagement, Version=14.0.0.0, Culture=neutral, PublicKeyToken=71e9bce111e9429c</Assembly>
+    <Class>Microsoft.Office.DocumentManagement.Internal.DocIdHandler</Class>
+    <Data/>
+    <Filter/>
+  </Receiver>
+  <Receiver>
+    <Name>Document ID Generator</Name>
+    <Synchronization>Synchronous</Synchronization>
+    <Type>10006</Type>
+    <SequenceNumber>1003</SequenceNumber>
+    <Assembly>Microsoft.Office.DocumentManagement, Version=14.0.0.0, Culture=neutral, PublicKeyToken=71e9bce111e9429c</Assembly>
+    <Class>Microsoft.Office.DocumentManagement.Internal.DocIdHandler</Class>
+    <Data/>
+    <Filter/>
+  </Receiver>
+  <Receiver>
+    <Name>Nintex conditional workflow start</Name>
+    <Synchronization>Synchronous</Synchronization>
+    <Type>10001</Type>
+    <SequenceNumber>50000</SequenceNumber>
+    <Assembly>Nintex.Workflow, Version=1.0.0.0, Culture=neutral, PublicKeyToken=913f6bae0ca5ae12</Assembly>
+    <Class>Nintex.Workflow.ConditionalWorkflowStartReceiver</Class>
+    <Data>635986823435522598</Data>
+    <Filter/>
+  </Receiver>
+  <Receiver>
+    <Name>Nintex conditional workflow start</Name>
+    <Synchronization>Synchronous</Synchronization>
+    <Type>10002</Type>
+    <SequenceNumber>50000</SequenceNumber>
+    <Assembly>Nintex.Workflow, Version=1.0.0.0, Culture=neutral, PublicKeyToken=913f6bae0ca5ae12</Assembly>
+    <Class>Nintex.Workflow.ConditionalWorkflowStartReceiver</Class>
+    <Data>635986823435522598</Data>
+    <Filter/>
+  </Receiver>
+  <Receiver>
+    <Name>Nintex conditional workflow start</Name>
+    <Synchronization>Synchronous</Synchronization>
+    <Type>2</Type>
+    <SequenceNumber>50000</SequenceNumber>
+    <Assembly>Nintex.Workflow, Version=1.0.0.0, Culture=neutral, PublicKeyToken=913f6bae0ca5ae12</Assembly>
+    <Class>Nintex.Workflow.ConditionalWorkflowStartReceiver</Class>
+    <Data>635986823435522598</Data>
+    <Filter/>
+  </Receiver>
+</spe:Receivers>
 </file>
 
 <file path=customXml/item3.xml><?xml version="1.0" encoding="utf-8"?>
@@ -19045,79 +19134,15 @@
 </file>
 
 <file path=customXml/item4.xml><?xml version="1.0" encoding="utf-8"?>
-<?mso-contentType ?>
-<spe:Receivers xmlns:spe="http://schemas.microsoft.com/sharepoint/events">
-  <Receiver>
-    <Name>Document ID Generator</Name>
-    <Synchronization>Synchronous</Synchronization>
-    <Type>10001</Type>
-    <SequenceNumber>1000</SequenceNumber>
-    <Assembly>Microsoft.Office.DocumentManagement, Version=14.0.0.0, Culture=neutral, PublicKeyToken=71e9bce111e9429c</Assembly>
-    <Class>Microsoft.Office.DocumentManagement.Internal.DocIdHandler</Class>
-    <Data/>
-    <Filter/>
-  </Receiver>
-  <Receiver>
-    <Name>Document ID Generator</Name>
-    <Synchronization>Synchronous</Synchronization>
-    <Type>10002</Type>
-    <SequenceNumber>1001</SequenceNumber>
-    <Assembly>Microsoft.Office.DocumentManagement, Version=14.0.0.0, Culture=neutral, PublicKeyToken=71e9bce111e9429c</Assembly>
-    <Class>Microsoft.Office.DocumentManagement.Internal.DocIdHandler</Class>
-    <Data/>
-    <Filter/>
-  </Receiver>
-  <Receiver>
-    <Name>Document ID Generator</Name>
-    <Synchronization>Synchronous</Synchronization>
-    <Type>10004</Type>
-    <SequenceNumber>1002</SequenceNumber>
-    <Assembly>Microsoft.Office.DocumentManagement, Version=14.0.0.0, Culture=neutral, PublicKeyToken=71e9bce111e9429c</Assembly>
-    <Class>Microsoft.Office.DocumentManagement.Internal.DocIdHandler</Class>
-    <Data/>
-    <Filter/>
-  </Receiver>
-  <Receiver>
-    <Name>Document ID Generator</Name>
-    <Synchronization>Synchronous</Synchronization>
-    <Type>10006</Type>
-    <SequenceNumber>1003</SequenceNumber>
-    <Assembly>Microsoft.Office.DocumentManagement, Version=14.0.0.0, Culture=neutral, PublicKeyToken=71e9bce111e9429c</Assembly>
-    <Class>Microsoft.Office.DocumentManagement.Internal.DocIdHandler</Class>
-    <Data/>
-    <Filter/>
-  </Receiver>
-  <Receiver>
-    <Name>Nintex conditional workflow start</Name>
-    <Synchronization>Synchronous</Synchronization>
-    <Type>10001</Type>
-    <SequenceNumber>50000</SequenceNumber>
-    <Assembly>Nintex.Workflow, Version=1.0.0.0, Culture=neutral, PublicKeyToken=913f6bae0ca5ae12</Assembly>
-    <Class>Nintex.Workflow.ConditionalWorkflowStartReceiver</Class>
-    <Data>635986823435522598</Data>
-    <Filter/>
-  </Receiver>
-  <Receiver>
-    <Name>Nintex conditional workflow start</Name>
-    <Synchronization>Synchronous</Synchronization>
-    <Type>10002</Type>
-    <SequenceNumber>50000</SequenceNumber>
-    <Assembly>Nintex.Workflow, Version=1.0.0.0, Culture=neutral, PublicKeyToken=913f6bae0ca5ae12</Assembly>
-    <Class>Nintex.Workflow.ConditionalWorkflowStartReceiver</Class>
-    <Data>635986823435522598</Data>
-    <Filter/>
-  </Receiver>
-  <Receiver>
-    <Name>Nintex conditional workflow start</Name>
-    <Synchronization>Synchronous</Synchronization>
-    <Type>2</Type>
-    <SequenceNumber>50000</SequenceNumber>
-    <Assembly>Nintex.Workflow, Version=1.0.0.0, Culture=neutral, PublicKeyToken=913f6bae0ca5ae12</Assembly>
-    <Class>Nintex.Workflow.ConditionalWorkflowStartReceiver</Class>
-    <Data>635986823435522598</Data>
-    <Filter/>
-  </Receiver>
-</spe:Receivers>
+<p:properties xmlns:p="http://schemas.microsoft.com/office/2006/metadata/properties" xmlns:xsi="http://www.w3.org/2001/XMLSchema-instance" xmlns:pc="http://schemas.microsoft.com/office/infopath/2007/PartnerControls">
+  <documentManagement>
+    <_dlc_DocId xmlns="cdd665a5-4d39-4c80-990a-8a3abca4f55f">657KNE7CTRDA-495558318-88</_dlc_DocId>
+    <_dlc_DocIdUrl xmlns="cdd665a5-4d39-4c80-990a-8a3abca4f55f">
+      <Url>http://vaww.oed.portal.va.gov/projects/CPRS/v30/_layouts/DocIdRedir.aspx?ID=657KNE7CTRDA-495558318-88</Url>
+      <Description>657KNE7CTRDA-495558318-88</Description>
+    </_dlc_DocIdUrl>
+  </documentManagement>
+</p:properties>
 </file>
 
 <file path=customXml/item5.xml><?xml version="1.0" encoding="utf-8"?>
@@ -19133,11 +19158,9 @@
 </file>
 
 <file path=customXml/itemProps2.xml><?xml version="1.0" encoding="utf-8"?>
-<ds:datastoreItem xmlns:ds="http://schemas.openxmlformats.org/officeDocument/2006/customXml" ds:itemID="{8A7994EE-9A3C-46A0-AA3E-20C4619B20E2}">
+<ds:datastoreItem xmlns:ds="http://schemas.openxmlformats.org/officeDocument/2006/customXml" ds:itemID="{5FE153A3-8E22-4DB9-9275-4DFDA5217AE7}">
   <ds:schemaRefs>
-    <ds:schemaRef ds:uri="http://schemas.microsoft.com/office/2006/metadata/properties"/>
-    <ds:schemaRef ds:uri="http://schemas.microsoft.com/office/infopath/2007/PartnerControls"/>
-    <ds:schemaRef ds:uri="cdd665a5-4d39-4c80-990a-8a3abca4f55f"/>
+    <ds:schemaRef ds:uri="http://schemas.microsoft.com/sharepoint/events"/>
   </ds:schemaRefs>
 </ds:datastoreItem>
 </file>
@@ -19161,15 +19184,17 @@
 </file>
 
 <file path=customXml/itemProps4.xml><?xml version="1.0" encoding="utf-8"?>
-<ds:datastoreItem xmlns:ds="http://schemas.openxmlformats.org/officeDocument/2006/customXml" ds:itemID="{5FE153A3-8E22-4DB9-9275-4DFDA5217AE7}">
+<ds:datastoreItem xmlns:ds="http://schemas.openxmlformats.org/officeDocument/2006/customXml" ds:itemID="{8A7994EE-9A3C-46A0-AA3E-20C4619B20E2}">
   <ds:schemaRefs>
-    <ds:schemaRef ds:uri="http://schemas.microsoft.com/sharepoint/events"/>
+    <ds:schemaRef ds:uri="http://schemas.microsoft.com/office/2006/metadata/properties"/>
+    <ds:schemaRef ds:uri="http://schemas.microsoft.com/office/infopath/2007/PartnerControls"/>
+    <ds:schemaRef ds:uri="cdd665a5-4d39-4c80-990a-8a3abca4f55f"/>
   </ds:schemaRefs>
 </ds:datastoreItem>
 </file>
 
 <file path=customXml/itemProps5.xml><?xml version="1.0" encoding="utf-8"?>
-<ds:datastoreItem xmlns:ds="http://schemas.openxmlformats.org/officeDocument/2006/customXml" ds:itemID="{AD59398C-81EE-413F-85F1-B450734737A9}">
+<ds:datastoreItem xmlns:ds="http://schemas.openxmlformats.org/officeDocument/2006/customXml" ds:itemID="{065EE3BD-8BD2-4669-A29C-E89BDC868338}">
   <ds:schemaRefs>
     <ds:schemaRef ds:uri="http://schemas.openxmlformats.org/officeDocument/2006/bibliography"/>
   </ds:schemaRefs>

</xml_diff>